<commit_message>
TEST: register functional tests added + partner test fix
</commit_message>
<xml_diff>
--- a/tests/test cases/TC_USER_REGISTER.docx
+++ b/tests/test cases/TC_USER_REGISTER.docx
@@ -329,14 +329,14 @@
                 <w:sz w:val="24"/>
                 <w:szCs w:val="24"/>
               </w:rPr>
-              <w:t xml:space="preserve"> znajdujący się na stronie głównej</w:t>
-            </w:r>
-            <w:r>
-              <w:rPr>
-                <w:sz w:val="24"/>
-                <w:szCs w:val="24"/>
-              </w:rPr>
-              <w:t xml:space="preserve"> lub w widoku logowania</w:t>
+              <w:t xml:space="preserve"> znajdujący się </w:t>
+            </w:r>
+            <w:r>
+              <w:rPr>
+                <w:sz w:val="24"/>
+                <w:szCs w:val="24"/>
+              </w:rPr>
+              <w:t>w widoku logowania</w:t>
             </w:r>
             <w:r>
               <w:rPr>
@@ -410,14 +410,14 @@
                 <w:sz w:val="24"/>
                 <w:szCs w:val="24"/>
               </w:rPr>
-              <w:t>Użytkownik znajduje się na stronie głównej</w:t>
-            </w:r>
-            <w:r>
-              <w:rPr>
-                <w:sz w:val="24"/>
-                <w:szCs w:val="24"/>
-              </w:rPr>
-              <w:t xml:space="preserve"> lub w widoku logowania</w:t>
+              <w:t xml:space="preserve">Użytkownik </w:t>
+            </w:r>
+            <w:r>
+              <w:rPr>
+                <w:sz w:val="24"/>
+                <w:szCs w:val="24"/>
+              </w:rPr>
+              <w:t>ma przed sobą ekran logowania lub rejestracji</w:t>
             </w:r>
           </w:p>
         </w:tc>
@@ -464,7 +464,7 @@
                 <w:sz w:val="24"/>
                 <w:szCs w:val="24"/>
               </w:rPr>
-              <w:t>Profil użytkownika jest stworzony, znajduje się w bazie danych</w:t>
+              <w:t>Profil użytkownika jest stworzony</w:t>
             </w:r>
           </w:p>
           <w:p>
@@ -484,7 +484,23 @@
                 <w:sz w:val="24"/>
                 <w:szCs w:val="24"/>
               </w:rPr>
-              <w:t xml:space="preserve">Następuje przekierowanie do </w:t>
+              <w:t xml:space="preserve">Następuje </w:t>
+            </w:r>
+            <w:proofErr w:type="spellStart"/>
+            <w:r>
+              <w:rPr>
+                <w:sz w:val="24"/>
+                <w:szCs w:val="24"/>
+              </w:rPr>
+              <w:t>przekierowanie</w:t>
+            </w:r>
+            <w:proofErr w:type="spellEnd"/>
+            <w:r>
+              <w:rPr>
+                <w:sz w:val="24"/>
+                <w:szCs w:val="24"/>
+              </w:rPr>
+              <w:t xml:space="preserve"> do </w:t>
             </w:r>
             <w:r>
               <w:rPr>
@@ -887,7 +903,7 @@
                 <w:sz w:val="24"/>
                 <w:szCs w:val="24"/>
               </w:rPr>
-              <w:t xml:space="preserve"> znajdujący się na stronie głównej lub w widoku logowania.</w:t>
+              <w:t xml:space="preserve"> znajdujący się w widoku logowania.</w:t>
             </w:r>
           </w:p>
         </w:tc>
@@ -954,14 +970,14 @@
                 <w:sz w:val="24"/>
                 <w:szCs w:val="24"/>
               </w:rPr>
-              <w:t>Użytkownik znajduje się na stronie głównej</w:t>
-            </w:r>
-            <w:r>
-              <w:rPr>
-                <w:sz w:val="24"/>
-                <w:szCs w:val="24"/>
-              </w:rPr>
-              <w:t xml:space="preserve"> lub w widoku logowania</w:t>
+              <w:t xml:space="preserve">Użytkownik </w:t>
+            </w:r>
+            <w:r>
+              <w:rPr>
+                <w:sz w:val="24"/>
+                <w:szCs w:val="24"/>
+              </w:rPr>
+              <w:t>ma przed sobą ekran logowania lub rejestracji</w:t>
             </w:r>
           </w:p>
         </w:tc>
@@ -1011,26 +1027,6 @@
               <w:t>Generowany jest komunikat, że dany użytkownik już istnieje</w:t>
             </w:r>
           </w:p>
-          <w:p>
-            <w:pPr>
-              <w:pStyle w:val="Akapitzlist"/>
-              <w:numPr>
-                <w:ilvl w:val="0"/>
-                <w:numId w:val="3"/>
-              </w:numPr>
-              <w:rPr>
-                <w:sz w:val="24"/>
-                <w:szCs w:val="24"/>
-              </w:rPr>
-            </w:pPr>
-            <w:r>
-              <w:rPr>
-                <w:sz w:val="24"/>
-                <w:szCs w:val="24"/>
-              </w:rPr>
-              <w:t>Pola tekstowe są wyczyszczone</w:t>
-            </w:r>
-          </w:p>
         </w:tc>
       </w:tr>
       <w:tr>
@@ -1129,8 +1125,6 @@
         </w:tc>
       </w:tr>
     </w:tbl>
-    <w:p/>
-    <w:p/>
     <w:p/>
     <w:p/>
     <w:tbl>
@@ -1162,7 +1156,6 @@
                 <w:sz w:val="24"/>
                 <w:szCs w:val="24"/>
               </w:rPr>
-              <w:lastRenderedPageBreak/>
               <w:t>ID</w:t>
             </w:r>
           </w:p>
@@ -1458,6 +1451,7 @@
                 <w:sz w:val="24"/>
                 <w:szCs w:val="24"/>
               </w:rPr>
+              <w:lastRenderedPageBreak/>
               <w:t>Warunki wstępne</w:t>
             </w:r>
           </w:p>

</xml_diff>